<commit_message>
Update REP AERO Analyse de faisabilité.docx
</commit_message>
<xml_diff>
--- a/Architecture/1 - Analyse de faisabilité/REP AERO Analyse de faisabilité.docx
+++ b/Architecture/1 - Analyse de faisabilité/REP AERO Analyse de faisabilité.docx
@@ -1762,13 +1762,7 @@
               <w:rPr>
                 <w:rFonts w:ascii="Calibri" w:eastAsia="Times New Roman" w:hAnsi="Calibri" w:cs="Calibri"/>
               </w:rPr>
-              <w:t xml:space="preserve">Le budget de la solution ne devra pas dépasser 50 000 </w:t>
-            </w:r>
-            <w:r>
-              <w:rPr>
-                <w:rFonts w:ascii="Calibri" w:eastAsia="Times New Roman" w:hAnsi="Calibri" w:cs="Calibri"/>
-              </w:rPr>
-              <w:t>euros</w:t>
+              <w:t>Le budget de la solution ne devra pas dépasser 50 000 euros</w:t>
             </w:r>
           </w:p>
         </w:tc>
@@ -1933,7 +1927,61 @@
         <w:t xml:space="preserve">Structure de gouvernance : </w:t>
       </w:r>
     </w:p>
-    <w:p/>
+    <w:p>
+      <w:r>
+        <w:rPr>
+          <w:noProof/>
+        </w:rPr>
+        <w:drawing>
+          <wp:inline distT="0" distB="0" distL="0" distR="0" wp14:anchorId="6DE995B0" wp14:editId="112B41C9">
+            <wp:extent cx="5749925" cy="1631315"/>
+            <wp:effectExtent l="0" t="0" r="3175" b="6985"/>
+            <wp:docPr id="2" name="Image 2"/>
+            <wp:cNvGraphicFramePr>
+              <a:graphicFrameLocks xmlns:a="http://schemas.openxmlformats.org/drawingml/2006/main" noChangeAspect="1"/>
+            </wp:cNvGraphicFramePr>
+            <a:graphic xmlns:a="http://schemas.openxmlformats.org/drawingml/2006/main">
+              <a:graphicData uri="http://schemas.openxmlformats.org/drawingml/2006/picture">
+                <pic:pic xmlns:pic="http://schemas.openxmlformats.org/drawingml/2006/picture">
+                  <pic:nvPicPr>
+                    <pic:cNvPr id="0" name="Picture 1"/>
+                    <pic:cNvPicPr>
+                      <a:picLocks noChangeAspect="1" noChangeArrowheads="1"/>
+                    </pic:cNvPicPr>
+                  </pic:nvPicPr>
+                  <pic:blipFill>
+                    <a:blip r:embed="rId9">
+                      <a:extLst>
+                        <a:ext uri="{28A0092B-C50C-407E-A947-70E740481C1C}">
+                          <a14:useLocalDpi xmlns:a14="http://schemas.microsoft.com/office/drawing/2010/main" val="0"/>
+                        </a:ext>
+                      </a:extLst>
+                    </a:blip>
+                    <a:srcRect/>
+                    <a:stretch>
+                      <a:fillRect/>
+                    </a:stretch>
+                  </pic:blipFill>
+                  <pic:spPr bwMode="auto">
+                    <a:xfrm>
+                      <a:off x="0" y="0"/>
+                      <a:ext cx="5749925" cy="1631315"/>
+                    </a:xfrm>
+                    <a:prstGeom prst="rect">
+                      <a:avLst/>
+                    </a:prstGeom>
+                    <a:noFill/>
+                    <a:ln>
+                      <a:noFill/>
+                    </a:ln>
+                  </pic:spPr>
+                </pic:pic>
+              </a:graphicData>
+            </a:graphic>
+          </wp:inline>
+        </w:drawing>
+      </w:r>
+    </w:p>
     <w:p>
       <w:pPr>
         <w:pStyle w:val="Titre2"/>
@@ -1987,10 +2035,7 @@
       </w:pPr>
       <w:bookmarkStart w:id="10" w:name="_Toc116237393"/>
       <w:r>
-        <w:t xml:space="preserve">Analyse de l’environnement </w:t>
-      </w:r>
-      <w:r>
-        <w:t>cible</w:t>
+        <w:t>Analyse de l’environnement cible</w:t>
       </w:r>
       <w:bookmarkEnd w:id="10"/>
       <w:r>
@@ -2066,7 +2111,7 @@
       </w:pPr>
     </w:p>
     <w:sectPr>
-      <w:footerReference w:type="default" r:id="rId9"/>
+      <w:footerReference w:type="default" r:id="rId10"/>
       <w:pgSz w:w="11906" w:h="16838"/>
       <w:pgMar w:top="1417" w:right="1417" w:bottom="1417" w:left="1417" w:header="708" w:footer="708" w:gutter="0"/>
       <w:cols w:space="708"/>

</xml_diff>